<commit_message>
feat: added minor clarifications to DataStoryTemplate
</commit_message>
<xml_diff>
--- a/projects/DataStoryTemplate.docx
+++ b/projects/DataStoryTemplate.docx
@@ -68,6 +68,7 @@
           <w:ilvl w:val="0"/>
           <w:numId w:val="5"/>
         </w:numPr>
+        <w:ind w:left="426"/>
         <w:rPr>
           <w:color w:val="595959" w:themeColor="text1" w:themeTint="A6"/>
         </w:rPr>
@@ -78,15 +79,7 @@
           <w:bCs/>
           <w:color w:val="595959" w:themeColor="text1" w:themeTint="A6"/>
         </w:rPr>
-        <w:t xml:space="preserve">implement an analysis of the data from </w:t>
-      </w:r>
-      <w:r>
-        <w:rPr>
-          <w:b/>
-          <w:bCs/>
-          <w:color w:val="595959" w:themeColor="text1" w:themeTint="A6"/>
-        </w:rPr>
-        <w:t>Walker TWN et al. (2023) doi:</w:t>
+        <w:t>implement an analysis of the data from Walker TWN et al. (2023) doi:</w:t>
       </w:r>
       <w:hyperlink r:id="rId8" w:history="1">
         <w:r>
@@ -116,13 +109,7 @@
         <w:rPr>
           <w:color w:val="595959" w:themeColor="text1" w:themeTint="A6"/>
         </w:rPr>
-        <w:t xml:space="preserve"> </w:t>
-      </w:r>
-      <w:r>
-        <w:rPr>
-          <w:color w:val="595959" w:themeColor="text1" w:themeTint="A6"/>
-        </w:rPr>
-        <w:t>As a suggestion</w:t>
+        <w:t xml:space="preserve"> As a suggestion</w:t>
       </w:r>
       <w:r>
         <w:rPr>
@@ -134,33 +121,7 @@
         <w:rPr>
           <w:color w:val="595959" w:themeColor="text1" w:themeTint="A6"/>
         </w:rPr>
-        <w:t xml:space="preserve"> </w:t>
-      </w:r>
-      <w:r>
-        <w:rPr>
-          <w:color w:val="595959" w:themeColor="text1" w:themeTint="A6"/>
-        </w:rPr>
-        <w:t xml:space="preserve">you may </w:t>
-      </w:r>
-      <w:r>
-        <w:rPr>
-          <w:color w:val="595959" w:themeColor="text1" w:themeTint="A6"/>
-        </w:rPr>
-        <w:t xml:space="preserve">use </w:t>
-      </w:r>
-      <w:proofErr w:type="spellStart"/>
-      <w:r>
-        <w:rPr>
-          <w:color w:val="595959" w:themeColor="text1" w:themeTint="A6"/>
-        </w:rPr>
-        <w:t>mtbs_tropical_annotations.tsv</w:t>
-      </w:r>
-      <w:proofErr w:type="spellEnd"/>
-      <w:r>
-        <w:rPr>
-          <w:color w:val="595959" w:themeColor="text1" w:themeTint="A6"/>
-        </w:rPr>
-        <w:t xml:space="preserve"> from the</w:t>
+        <w:t xml:space="preserve"> you may use mtbs_tropical_annotations.tsv from the</w:t>
       </w:r>
       <w:r>
         <w:rPr>
@@ -178,30 +139,21 @@
         <w:r>
           <w:rPr>
             <w:rStyle w:val="Hyperlink"/>
-            <w:color w:val="595959" w:themeColor="text1" w:themeTint="A6"/>
           </w:rPr>
           <w:t>Dryad</w:t>
         </w:r>
       </w:hyperlink>
       <w:r>
         <w:rPr>
-          <w:color w:val="595959" w:themeColor="text1" w:themeTint="A6"/>
-        </w:rPr>
-        <w:t xml:space="preserve"> repository as input for a drug discovery pipeline similar to what is implemented in </w:t>
-      </w:r>
-      <w:proofErr w:type="spellStart"/>
-      <w:r>
-        <w:rPr>
-          <w:color w:val="595959" w:themeColor="text1" w:themeTint="A6"/>
-        </w:rPr>
-        <w:t>derive_chemistry.R</w:t>
-      </w:r>
-      <w:proofErr w:type="spellEnd"/>
-      <w:r>
-        <w:rPr>
-          <w:color w:val="595959" w:themeColor="text1" w:themeTint="A6"/>
-        </w:rPr>
-        <w:t xml:space="preserve"> from the</w:t>
+          <w:color w:val="538135" w:themeColor="accent6" w:themeShade="BF"/>
+        </w:rPr>
+        <w:t xml:space="preserve"> </w:t>
+      </w:r>
+      <w:r>
+        <w:rPr>
+          <w:color w:val="595959" w:themeColor="text1" w:themeTint="A6"/>
+        </w:rPr>
+        <w:t>repository as input for a drug discovery pipeline similar to what is implemented in derive_chemistry.R from the</w:t>
       </w:r>
       <w:r>
         <w:rPr>
@@ -216,27 +168,24 @@
         <w:t xml:space="preserve"> </w:t>
       </w:r>
       <w:hyperlink r:id="rId10" w:history="1">
-        <w:proofErr w:type="spellStart"/>
         <w:r>
           <w:rPr>
             <w:rStyle w:val="Hyperlink"/>
-            <w:color w:val="595959" w:themeColor="text1" w:themeTint="A6"/>
           </w:rPr>
           <w:t>Zenodo</w:t>
         </w:r>
-        <w:proofErr w:type="spellEnd"/>
       </w:hyperlink>
       <w:r>
         <w:rPr>
-          <w:color w:val="595959" w:themeColor="text1" w:themeTint="A6"/>
-        </w:rPr>
-        <w:t xml:space="preserve"> repository.</w:t>
-      </w:r>
-      <w:r>
-        <w:rPr>
-          <w:color w:val="595959" w:themeColor="text1" w:themeTint="A6"/>
-        </w:rPr>
-        <w:t xml:space="preserve"> However, you are free to do any analysis in Python that you would like to do using source data from </w:t>
+          <w:color w:val="538135" w:themeColor="accent6" w:themeShade="BF"/>
+        </w:rPr>
+        <w:t xml:space="preserve"> </w:t>
+      </w:r>
+      <w:r>
+        <w:rPr>
+          <w:color w:val="595959" w:themeColor="text1" w:themeTint="A6"/>
+        </w:rPr>
+        <w:t xml:space="preserve">repository. However, you are free to do any analysis in Python that you would like to do using source data from </w:t>
       </w:r>
       <w:hyperlink r:id="rId11" w:history="1">
         <w:r>
@@ -266,6 +215,7 @@
           <w:ilvl w:val="0"/>
           <w:numId w:val="5"/>
         </w:numPr>
+        <w:ind w:left="426"/>
         <w:rPr>
           <w:color w:val="595959" w:themeColor="text1" w:themeTint="A6"/>
         </w:rPr>
@@ -276,73 +226,315 @@
           <w:bCs/>
           <w:color w:val="595959" w:themeColor="text1" w:themeTint="A6"/>
         </w:rPr>
-        <w:t>Fill in the documents “</w:t>
-      </w:r>
-      <w:proofErr w:type="spellStart"/>
+        <w:t>Fill in “ReadingScientificPapers” and “DocumentationDataManagementTemplate” for yourself according to the instructions given in class</w:t>
+      </w:r>
+      <w:r>
+        <w:rPr>
+          <w:color w:val="595959" w:themeColor="text1" w:themeTint="A6"/>
+        </w:rPr>
+        <w:t>.</w:t>
+      </w:r>
+      <w:r>
+        <w:rPr>
+          <w:color w:val="595959" w:themeColor="text1" w:themeTint="A6"/>
+        </w:rPr>
+        <w:t xml:space="preserve"> We will give you feedback on your entries and we will only accept the assignment if you have made coherent entries in these documents. However, we will not consider the content of these entries towards the points for the assignment – only that you made them.</w:t>
+      </w:r>
+    </w:p>
+    <w:p>
+      <w:pPr>
+        <w:rPr>
+          <w:color w:val="595959" w:themeColor="text1" w:themeTint="A6"/>
+        </w:rPr>
+      </w:pPr>
       <w:r>
         <w:rPr>
           <w:b/>
           <w:bCs/>
           <w:color w:val="595959" w:themeColor="text1" w:themeTint="A6"/>
         </w:rPr>
-        <w:t>ReadingScientificPapers</w:t>
-      </w:r>
-      <w:proofErr w:type="spellEnd"/>
+        <w:t>Formal requirements</w:t>
+      </w:r>
+      <w:r>
+        <w:rPr>
+          <w:color w:val="595959" w:themeColor="text1" w:themeTint="A6"/>
+        </w:rPr>
+        <w:t xml:space="preserve">: </w:t>
+      </w:r>
+      <w:r>
+        <w:rPr>
+          <w:color w:val="595959" w:themeColor="text1" w:themeTint="A6"/>
+        </w:rPr>
+        <w:t xml:space="preserve">Use this template </w:t>
+      </w:r>
+      <w:r>
+        <w:rPr>
+          <w:color w:val="595959" w:themeColor="text1" w:themeTint="A6"/>
+        </w:rPr>
+        <w:t>after deleting</w:t>
+      </w:r>
+      <w:r>
+        <w:rPr>
+          <w:color w:val="595959" w:themeColor="text1" w:themeTint="A6"/>
+        </w:rPr>
+        <w:t xml:space="preserve"> the instructions and replacing the general title with your title, name with your name</w:t>
+      </w:r>
+      <w:r>
+        <w:rPr>
+          <w:color w:val="595959" w:themeColor="text1" w:themeTint="A6"/>
+        </w:rPr>
+        <w:t>, date with the date of finalization</w:t>
+      </w:r>
+      <w:r>
+        <w:rPr>
+          <w:color w:val="595959" w:themeColor="text1" w:themeTint="A6"/>
+        </w:rPr>
+        <w:t>. You may choose a different font but please keep the font size, spacing, line spacing, and margins the same.</w:t>
+      </w:r>
+      <w:r>
+        <w:rPr>
+          <w:color w:val="595959" w:themeColor="text1" w:themeTint="A6"/>
+        </w:rPr>
+        <w:t xml:space="preserve"> Code must run, must produce the output you claim it does, and should not contain elements that are superfluous (not helping to produce the output).</w:t>
+      </w:r>
+    </w:p>
+    <w:p>
+      <w:pPr>
+        <w:rPr>
+          <w:color w:val="595959" w:themeColor="text1" w:themeTint="A6"/>
+        </w:rPr>
+      </w:pPr>
       <w:r>
         <w:rPr>
           <w:b/>
           <w:bCs/>
           <w:color w:val="595959" w:themeColor="text1" w:themeTint="A6"/>
         </w:rPr>
-        <w:t>” and “</w:t>
-      </w:r>
-      <w:proofErr w:type="spellStart"/>
+        <w:t>Submission</w:t>
+      </w:r>
+      <w:r>
+        <w:rPr>
+          <w:color w:val="595959" w:themeColor="text1" w:themeTint="A6"/>
+        </w:rPr>
+        <w:t xml:space="preserve">: Provide the assignment to a project repository that you share with Johannes and </w:t>
+      </w:r>
+      <w:r>
+        <w:rPr>
+          <w:color w:val="595959" w:themeColor="text1" w:themeTint="A6"/>
+        </w:rPr>
+        <w:t>Merry</w:t>
+      </w:r>
+      <w:r>
+        <w:rPr>
+          <w:color w:val="595959" w:themeColor="text1" w:themeTint="A6"/>
+        </w:rPr>
+        <w:t xml:space="preserve"> no later than 23:59 on 12.12.2025. We will use the version closest to that timestamp in case of missed deadlines.</w:t>
+      </w:r>
+    </w:p>
+    <w:p>
+      <w:pPr>
+        <w:rPr>
+          <w:color w:val="595959" w:themeColor="text1" w:themeTint="A6"/>
+        </w:rPr>
+      </w:pPr>
       <w:r>
         <w:rPr>
           <w:b/>
           <w:bCs/>
           <w:color w:val="595959" w:themeColor="text1" w:themeTint="A6"/>
         </w:rPr>
-        <w:t>DocumentationDataManagementTemplate</w:t>
-      </w:r>
-      <w:proofErr w:type="spellEnd"/>
+        <w:t>Evaluation</w:t>
+      </w:r>
+      <w:r>
+        <w:rPr>
+          <w:color w:val="595959" w:themeColor="text1" w:themeTint="A6"/>
+        </w:rPr>
+        <w:t xml:space="preserve">: Johannes and Merry will evaluate this document for the formal requirements, completeness, </w:t>
+      </w:r>
+      <w:r>
+        <w:rPr>
+          <w:color w:val="595959" w:themeColor="text1" w:themeTint="A6"/>
+        </w:rPr>
+        <w:t xml:space="preserve">correctness, </w:t>
+      </w:r>
+      <w:r>
+        <w:rPr>
+          <w:color w:val="595959" w:themeColor="text1" w:themeTint="A6"/>
+        </w:rPr>
+        <w:t>and coherence</w:t>
+      </w:r>
+      <w:r>
+        <w:rPr>
+          <w:color w:val="595959" w:themeColor="text1" w:themeTint="A6"/>
+        </w:rPr>
+        <w:t xml:space="preserve"> and will evaluate your code for being understandable and robust. We will</w:t>
+      </w:r>
+      <w:r>
+        <w:rPr>
+          <w:color w:val="595959" w:themeColor="text1" w:themeTint="A6"/>
+        </w:rPr>
+        <w:t xml:space="preserve"> subtract points if </w:t>
+      </w:r>
+      <w:r>
+        <w:rPr>
+          <w:color w:val="595959" w:themeColor="text1" w:themeTint="A6"/>
+        </w:rPr>
+        <w:t>the data story</w:t>
+      </w:r>
+      <w:r>
+        <w:rPr>
+          <w:color w:val="595959" w:themeColor="text1" w:themeTint="A6"/>
+        </w:rPr>
+        <w:t xml:space="preserve"> is overlength or substantially under-length (-10% for being over one page and additional 10% losses for every quarter-page it is over; similarly, -10% if it is only ¾ page and a further -10% for every quarter page it is shorter). An assignment </w:t>
+      </w:r>
+      <w:r>
+        <w:rPr>
+          <w:color w:val="595959" w:themeColor="text1" w:themeTint="A6"/>
+        </w:rPr>
+        <w:t xml:space="preserve">that is </w:t>
+      </w:r>
+      <w:r>
+        <w:rPr>
+          <w:color w:val="595959" w:themeColor="text1" w:themeTint="A6"/>
+        </w:rPr>
+        <w:t>complete, coherent</w:t>
+      </w:r>
+      <w:r>
+        <w:rPr>
+          <w:color w:val="595959" w:themeColor="text1" w:themeTint="A6"/>
+        </w:rPr>
+        <w:t>, correct</w:t>
+      </w:r>
+      <w:r>
+        <w:rPr>
+          <w:color w:val="595959" w:themeColor="text1" w:themeTint="A6"/>
+        </w:rPr>
+        <w:t xml:space="preserve">, </w:t>
+      </w:r>
+      <w:r>
+        <w:rPr>
+          <w:color w:val="595959" w:themeColor="text1" w:themeTint="A6"/>
+        </w:rPr>
+        <w:t xml:space="preserve">with a data story of an </w:t>
+      </w:r>
+      <w:r>
+        <w:rPr>
+          <w:color w:val="595959" w:themeColor="text1" w:themeTint="A6"/>
+        </w:rPr>
+        <w:t>appropriate length</w:t>
+      </w:r>
+      <w:r>
+        <w:rPr>
+          <w:color w:val="595959" w:themeColor="text1" w:themeTint="A6"/>
+        </w:rPr>
+        <w:t xml:space="preserve"> and for which the code works as intended w</w:t>
+      </w:r>
+      <w:r>
+        <w:rPr>
+          <w:color w:val="595959" w:themeColor="text1" w:themeTint="A6"/>
+        </w:rPr>
+        <w:t>ill receive full points</w:t>
+      </w:r>
+      <w:r>
+        <w:rPr>
+          <w:color w:val="595959" w:themeColor="text1" w:themeTint="A6"/>
+        </w:rPr>
+        <w:t>,</w:t>
+      </w:r>
+      <w:r>
+        <w:rPr>
+          <w:color w:val="595959" w:themeColor="text1" w:themeTint="A6"/>
+        </w:rPr>
+        <w:t xml:space="preserve"> and we will accordingly round up </w:t>
+      </w:r>
+      <w:r>
+        <w:rPr>
+          <w:color w:val="595959" w:themeColor="text1" w:themeTint="A6"/>
+        </w:rPr>
+        <w:t xml:space="preserve">your grade on the exam </w:t>
+      </w:r>
+      <w:r>
+        <w:rPr>
+          <w:color w:val="595959" w:themeColor="text1" w:themeTint="A6"/>
+        </w:rPr>
+        <w:t>by up to half a grade</w:t>
+      </w:r>
+      <w:r>
+        <w:rPr>
+          <w:color w:val="595959" w:themeColor="text1" w:themeTint="A6"/>
+        </w:rPr>
+        <w:t xml:space="preserve"> (e.g. 5.24 </w:t>
+      </w:r>
+      <w:r>
+        <w:rPr>
+          <w:color w:val="595959" w:themeColor="text1" w:themeTint="A6"/>
+        </w:rPr>
+        <w:sym w:font="Wingdings" w:char="F0E0"/>
+      </w:r>
+      <w:r>
+        <w:rPr>
+          <w:color w:val="595959" w:themeColor="text1" w:themeTint="A6"/>
+        </w:rPr>
+        <w:t xml:space="preserve"> 5.5, 5.49 </w:t>
+      </w:r>
+      <w:r>
+        <w:rPr>
+          <w:color w:val="595959" w:themeColor="text1" w:themeTint="A6"/>
+        </w:rPr>
+        <w:sym w:font="Wingdings" w:char="F0E0"/>
+      </w:r>
+      <w:r>
+        <w:rPr>
+          <w:color w:val="595959" w:themeColor="text1" w:themeTint="A6"/>
+        </w:rPr>
+        <w:t xml:space="preserve"> 6, etc.)</w:t>
+      </w:r>
+      <w:r>
+        <w:rPr>
+          <w:color w:val="595959" w:themeColor="text1" w:themeTint="A6"/>
+        </w:rPr>
+        <w:t>. Beyond this, we will give you feedback on what was particularly well done and what could be improved.</w:t>
+      </w:r>
+    </w:p>
+    <w:p>
+      <w:pPr>
+        <w:pStyle w:val="Heading1"/>
+      </w:pPr>
+      <w:r>
+        <w:t>Introduction</w:t>
+      </w:r>
+    </w:p>
+    <w:p>
+      <w:pPr>
+        <w:rPr>
+          <w:color w:val="595959" w:themeColor="text1" w:themeTint="A6"/>
+        </w:rPr>
+      </w:pPr>
       <w:r>
         <w:rPr>
           <w:b/>
           <w:bCs/>
           <w:color w:val="595959" w:themeColor="text1" w:themeTint="A6"/>
         </w:rPr>
-        <w:t>” for yourself according to the instructions given in class</w:t>
-      </w:r>
-      <w:r>
-        <w:rPr>
-          <w:color w:val="595959" w:themeColor="text1" w:themeTint="A6"/>
-        </w:rPr>
-        <w:t>.</w:t>
-      </w:r>
-      <w:r>
-        <w:rPr>
-          <w:color w:val="595959" w:themeColor="text1" w:themeTint="A6"/>
-        </w:rPr>
-        <w:t xml:space="preserve"> We will give you feedback on your </w:t>
-      </w:r>
-      <w:proofErr w:type="gramStart"/>
-      <w:r>
-        <w:rPr>
-          <w:color w:val="595959" w:themeColor="text1" w:themeTint="A6"/>
-        </w:rPr>
-        <w:t>entries</w:t>
-      </w:r>
-      <w:proofErr w:type="gramEnd"/>
-      <w:r>
-        <w:rPr>
-          <w:color w:val="595959" w:themeColor="text1" w:themeTint="A6"/>
-        </w:rPr>
-        <w:t xml:space="preserve"> and we will only accept the assignment if you have made coherent entries in these documents. However, we will not consider the content of these entries towards the points for the assignment – only that you made them.</w:t>
+        <w:t>Instructions (to delete in your final document)</w:t>
+      </w:r>
+      <w:r>
+        <w:rPr>
+          <w:color w:val="595959" w:themeColor="text1" w:themeTint="A6"/>
+        </w:rPr>
+        <w:t>: Here you should write a motivation for the analysis (why is this interesting for whom), a few sentences of background (where do the data come from and what are they used for), your research question and a sentence or two describing how you will answer it.</w:t>
       </w:r>
     </w:p>
     <w:p>
       <w:pPr>
+        <w:pStyle w:val="Heading1"/>
+      </w:pPr>
+      <w:r>
+        <w:t>Methods</w:t>
+      </w:r>
+    </w:p>
+    <w:p>
+      <w:pPr>
         <w:rPr>
           <w:color w:val="595959" w:themeColor="text1" w:themeTint="A6"/>
         </w:rPr>
@@ -353,53 +545,31 @@
           <w:bCs/>
           <w:color w:val="595959" w:themeColor="text1" w:themeTint="A6"/>
         </w:rPr>
-        <w:t>Formal requirements</w:t>
-      </w:r>
-      <w:r>
-        <w:rPr>
-          <w:color w:val="595959" w:themeColor="text1" w:themeTint="A6"/>
-        </w:rPr>
-        <w:t xml:space="preserve">: </w:t>
-      </w:r>
-      <w:r>
-        <w:rPr>
-          <w:color w:val="595959" w:themeColor="text1" w:themeTint="A6"/>
-        </w:rPr>
-        <w:t xml:space="preserve">Use this template </w:t>
-      </w:r>
-      <w:r>
-        <w:rPr>
-          <w:color w:val="595959" w:themeColor="text1" w:themeTint="A6"/>
-        </w:rPr>
-        <w:t>after deleting</w:t>
-      </w:r>
-      <w:r>
-        <w:rPr>
-          <w:color w:val="595959" w:themeColor="text1" w:themeTint="A6"/>
-        </w:rPr>
-        <w:t xml:space="preserve"> the instructions and replacing the general title with your title, name with your name</w:t>
-      </w:r>
-      <w:r>
-        <w:rPr>
-          <w:color w:val="595959" w:themeColor="text1" w:themeTint="A6"/>
-        </w:rPr>
-        <w:t>, date with the date of finalization</w:t>
-      </w:r>
-      <w:r>
-        <w:rPr>
-          <w:color w:val="595959" w:themeColor="text1" w:themeTint="A6"/>
-        </w:rPr>
-        <w:t>. You may choose a different font but please keep the font size, spacing, line spacing, and margins the same.</w:t>
-      </w:r>
-      <w:r>
-        <w:rPr>
-          <w:color w:val="595959" w:themeColor="text1" w:themeTint="A6"/>
-        </w:rPr>
-        <w:t xml:space="preserve"> Code must run, must produce the output you claim it does, and should not contain elements that are superfluous (not helping to produce the output).</w:t>
+        <w:t>Instructions (to delete in your final document)</w:t>
+      </w:r>
+      <w:r>
+        <w:rPr>
+          <w:color w:val="595959" w:themeColor="text1" w:themeTint="A6"/>
+        </w:rPr>
+        <w:t>: Here you should briefly describe the approach taken for your analysis (overview of input data and pipelines / analysis methods used including citations).</w:t>
+      </w:r>
+      <w:r>
+        <w:rPr>
+          <w:color w:val="595959" w:themeColor="text1" w:themeTint="A6"/>
+        </w:rPr>
+        <w:t xml:space="preserve"> Refer the reader to the source data and code accompanying this data story for details. Make sure to also refer to the corresponding metadata and make sure your code is well and appropriately commented.</w:t>
       </w:r>
     </w:p>
     <w:p>
       <w:pPr>
+        <w:pStyle w:val="Heading1"/>
+      </w:pPr>
+      <w:r>
+        <w:t>Results</w:t>
+      </w:r>
+    </w:p>
+    <w:p>
+      <w:pPr>
         <w:rPr>
           <w:color w:val="595959" w:themeColor="text1" w:themeTint="A6"/>
         </w:rPr>
@@ -410,31 +580,25 @@
           <w:bCs/>
           <w:color w:val="595959" w:themeColor="text1" w:themeTint="A6"/>
         </w:rPr>
-        <w:t>Submission</w:t>
-      </w:r>
-      <w:r>
-        <w:rPr>
-          <w:color w:val="595959" w:themeColor="text1" w:themeTint="A6"/>
-        </w:rPr>
-        <w:t xml:space="preserve">: Provide the assignment </w:t>
-      </w:r>
-      <w:proofErr w:type="gramStart"/>
-      <w:r>
-        <w:rPr>
-          <w:color w:val="595959" w:themeColor="text1" w:themeTint="A6"/>
-        </w:rPr>
-        <w:t>to</w:t>
-      </w:r>
-      <w:proofErr w:type="gramEnd"/>
-      <w:r>
-        <w:rPr>
-          <w:color w:val="595959" w:themeColor="text1" w:themeTint="A6"/>
-        </w:rPr>
-        <w:t xml:space="preserve"> a project repository that you share with Johannes and me no later than 23:59 on 12.12.2025. We will use the version closest to that timestamp in case of missed deadlines.</w:t>
+        <w:t>Instructions (to delete in your final document)</w:t>
+      </w:r>
+      <w:r>
+        <w:rPr>
+          <w:color w:val="595959" w:themeColor="text1" w:themeTint="A6"/>
+        </w:rPr>
+        <w:t>: Here you should include one figure (can have multiple panels) that accurately and succinctly summarizes your results, including a figure caption that sufficiently explains the figure.</w:t>
       </w:r>
     </w:p>
     <w:p>
       <w:pPr>
+        <w:pStyle w:val="Heading1"/>
+      </w:pPr>
+      <w:r>
+        <w:t>Discussion</w:t>
+      </w:r>
+    </w:p>
+    <w:p>
+      <w:pPr>
         <w:rPr>
           <w:color w:val="595959" w:themeColor="text1" w:themeTint="A6"/>
         </w:rPr>
@@ -445,157 +609,14 @@
           <w:bCs/>
           <w:color w:val="595959" w:themeColor="text1" w:themeTint="A6"/>
         </w:rPr>
-        <w:t>Evaluation</w:t>
-      </w:r>
-      <w:r>
-        <w:rPr>
-          <w:color w:val="595959" w:themeColor="text1" w:themeTint="A6"/>
-        </w:rPr>
-        <w:t xml:space="preserve">: Johannes and Merry will evaluate this document for the formal requirements, completeness, </w:t>
-      </w:r>
-      <w:r>
-        <w:rPr>
-          <w:color w:val="595959" w:themeColor="text1" w:themeTint="A6"/>
-        </w:rPr>
-        <w:t xml:space="preserve">correctness, </w:t>
-      </w:r>
-      <w:r>
-        <w:rPr>
-          <w:color w:val="595959" w:themeColor="text1" w:themeTint="A6"/>
-        </w:rPr>
-        <w:t>and coherence</w:t>
-      </w:r>
-      <w:r>
-        <w:rPr>
-          <w:color w:val="595959" w:themeColor="text1" w:themeTint="A6"/>
-        </w:rPr>
-        <w:t xml:space="preserve"> and will evaluate your code for being understandable and robust. We will</w:t>
-      </w:r>
-      <w:r>
-        <w:rPr>
-          <w:color w:val="595959" w:themeColor="text1" w:themeTint="A6"/>
-        </w:rPr>
-        <w:t xml:space="preserve"> subtract points if </w:t>
-      </w:r>
-      <w:r>
-        <w:rPr>
-          <w:color w:val="595959" w:themeColor="text1" w:themeTint="A6"/>
-        </w:rPr>
-        <w:t>the data story</w:t>
-      </w:r>
-      <w:r>
-        <w:rPr>
-          <w:color w:val="595959" w:themeColor="text1" w:themeTint="A6"/>
-        </w:rPr>
-        <w:t xml:space="preserve"> is overlength or substantially under-length (-10% for being over one page and additional 10% losses for every quarter-page it is over; similarly, -10% if it is only ¾ page and a further -10% for every quarter page it is shorter). An assignment </w:t>
-      </w:r>
-      <w:r>
-        <w:rPr>
-          <w:color w:val="595959" w:themeColor="text1" w:themeTint="A6"/>
-        </w:rPr>
-        <w:t xml:space="preserve">that is </w:t>
-      </w:r>
-      <w:r>
-        <w:rPr>
-          <w:color w:val="595959" w:themeColor="text1" w:themeTint="A6"/>
-        </w:rPr>
-        <w:t>complete, coherent</w:t>
-      </w:r>
-      <w:r>
-        <w:rPr>
-          <w:color w:val="595959" w:themeColor="text1" w:themeTint="A6"/>
-        </w:rPr>
-        <w:t>, correct</w:t>
-      </w:r>
-      <w:r>
-        <w:rPr>
-          <w:color w:val="595959" w:themeColor="text1" w:themeTint="A6"/>
-        </w:rPr>
-        <w:t xml:space="preserve">, </w:t>
-      </w:r>
-      <w:r>
-        <w:rPr>
-          <w:color w:val="595959" w:themeColor="text1" w:themeTint="A6"/>
-        </w:rPr>
-        <w:t xml:space="preserve">with a data story of an </w:t>
-      </w:r>
-      <w:r>
-        <w:rPr>
-          <w:color w:val="595959" w:themeColor="text1" w:themeTint="A6"/>
-        </w:rPr>
-        <w:t>appropriate length</w:t>
-      </w:r>
-      <w:r>
-        <w:rPr>
-          <w:color w:val="595959" w:themeColor="text1" w:themeTint="A6"/>
-        </w:rPr>
-        <w:t xml:space="preserve"> and for which the code works as intended w</w:t>
-      </w:r>
-      <w:r>
-        <w:rPr>
-          <w:color w:val="595959" w:themeColor="text1" w:themeTint="A6"/>
-        </w:rPr>
-        <w:t>ill receive full points</w:t>
-      </w:r>
-      <w:r>
-        <w:rPr>
-          <w:color w:val="595959" w:themeColor="text1" w:themeTint="A6"/>
-        </w:rPr>
-        <w:t>,</w:t>
-      </w:r>
-      <w:r>
-        <w:rPr>
-          <w:color w:val="595959" w:themeColor="text1" w:themeTint="A6"/>
-        </w:rPr>
-        <w:t xml:space="preserve"> and we will accordingly round up </w:t>
-      </w:r>
-      <w:r>
-        <w:rPr>
-          <w:color w:val="595959" w:themeColor="text1" w:themeTint="A6"/>
-        </w:rPr>
-        <w:t xml:space="preserve">your grade on the exam </w:t>
-      </w:r>
-      <w:r>
-        <w:rPr>
-          <w:color w:val="595959" w:themeColor="text1" w:themeTint="A6"/>
-        </w:rPr>
-        <w:t>by up to half a grade</w:t>
-      </w:r>
-      <w:r>
-        <w:rPr>
-          <w:color w:val="595959" w:themeColor="text1" w:themeTint="A6"/>
-        </w:rPr>
-        <w:t xml:space="preserve"> (e.g. 5.24 </w:t>
-      </w:r>
-      <w:r>
-        <w:rPr>
-          <w:color w:val="595959" w:themeColor="text1" w:themeTint="A6"/>
-        </w:rPr>
-        <w:sym w:font="Wingdings" w:char="F0E0"/>
-      </w:r>
-      <w:r>
-        <w:rPr>
-          <w:color w:val="595959" w:themeColor="text1" w:themeTint="A6"/>
-        </w:rPr>
-        <w:t xml:space="preserve"> 5.5, 5.49 </w:t>
-      </w:r>
-      <w:r>
-        <w:rPr>
-          <w:color w:val="595959" w:themeColor="text1" w:themeTint="A6"/>
-        </w:rPr>
-        <w:sym w:font="Wingdings" w:char="F0E0"/>
-      </w:r>
-      <w:r>
-        <w:rPr>
-          <w:color w:val="595959" w:themeColor="text1" w:themeTint="A6"/>
-        </w:rPr>
-        <w:t xml:space="preserve"> 6, etc.)</w:t>
-      </w:r>
-      <w:r>
-        <w:rPr>
-          <w:color w:val="595959" w:themeColor="text1" w:themeTint="A6"/>
-        </w:rPr>
-        <w:t>. Beyond this, we will give you feedback on what was particularly well done and what could be improved.</w:t>
+        <w:lastRenderedPageBreak/>
+        <w:t>Instructions (to delete in your final document)</w:t>
+      </w:r>
+      <w:r>
+        <w:rPr>
+          <w:color w:val="595959" w:themeColor="text1" w:themeTint="A6"/>
+        </w:rPr>
+        <w:t>: Here you should discuss what you interpret from the results and how this relates to key literature, mainly the source paper (Walker et al.) in this case but with a few additional relevant citations.</w:t>
       </w:r>
     </w:p>
     <w:p>
@@ -603,7 +624,7 @@
         <w:pStyle w:val="Heading1"/>
       </w:pPr>
       <w:r>
-        <w:t>Introduction</w:t>
+        <w:t>References</w:t>
       </w:r>
     </w:p>
     <w:p>
@@ -624,194 +645,7 @@
         <w:rPr>
           <w:color w:val="595959" w:themeColor="text1" w:themeTint="A6"/>
         </w:rPr>
-        <w:t xml:space="preserve">: Here you should write </w:t>
-      </w:r>
-      <w:proofErr w:type="gramStart"/>
-      <w:r>
-        <w:rPr>
-          <w:color w:val="595959" w:themeColor="text1" w:themeTint="A6"/>
-        </w:rPr>
-        <w:t>a motivation</w:t>
-      </w:r>
-      <w:proofErr w:type="gramEnd"/>
-      <w:r>
-        <w:rPr>
-          <w:color w:val="595959" w:themeColor="text1" w:themeTint="A6"/>
-        </w:rPr>
-        <w:t xml:space="preserve"> for the analysis (why is this interesting for whom), a few sentences of background (where do the data come from and what are they used for), your research question and a sentence or two describing how you will answer it.</w:t>
-      </w:r>
-    </w:p>
-    <w:p>
-      <w:pPr>
-        <w:pStyle w:val="Heading1"/>
-      </w:pPr>
-      <w:r>
-        <w:t>Methods</w:t>
-      </w:r>
-    </w:p>
-    <w:p>
-      <w:pPr>
-        <w:rPr>
-          <w:color w:val="595959" w:themeColor="text1" w:themeTint="A6"/>
-        </w:rPr>
-      </w:pPr>
-      <w:r>
-        <w:rPr>
-          <w:b/>
-          <w:bCs/>
-          <w:color w:val="595959" w:themeColor="text1" w:themeTint="A6"/>
-        </w:rPr>
-        <w:t>Instructions (to delete in your final document)</w:t>
-      </w:r>
-      <w:r>
-        <w:rPr>
-          <w:color w:val="595959" w:themeColor="text1" w:themeTint="A6"/>
-        </w:rPr>
-        <w:t xml:space="preserve">: Here you should </w:t>
-      </w:r>
-      <w:r>
-        <w:rPr>
-          <w:color w:val="595959" w:themeColor="text1" w:themeTint="A6"/>
-        </w:rPr>
-        <w:t>briefly describe the approach taken for your analysis (overview of input data and pipelines / analysis methods used including citations)</w:t>
-      </w:r>
-      <w:r>
-        <w:rPr>
-          <w:color w:val="595959" w:themeColor="text1" w:themeTint="A6"/>
-        </w:rPr>
-        <w:t>.</w:t>
-      </w:r>
-      <w:r>
-        <w:rPr>
-          <w:color w:val="595959" w:themeColor="text1" w:themeTint="A6"/>
-        </w:rPr>
-        <w:t xml:space="preserve"> Refer the reader to the source data and code accompanying this data story for details. Make sure to also refer to the corresponding metadata and make sure your code is well and appropriately commented.</w:t>
-      </w:r>
-    </w:p>
-    <w:p>
-      <w:pPr>
-        <w:pStyle w:val="Heading1"/>
-      </w:pPr>
-      <w:r>
-        <w:t>Results</w:t>
-      </w:r>
-    </w:p>
-    <w:p>
-      <w:pPr>
-        <w:rPr>
-          <w:color w:val="595959" w:themeColor="text1" w:themeTint="A6"/>
-        </w:rPr>
-      </w:pPr>
-      <w:r>
-        <w:rPr>
-          <w:b/>
-          <w:bCs/>
-          <w:color w:val="595959" w:themeColor="text1" w:themeTint="A6"/>
-        </w:rPr>
-        <w:t>Instructions (to delete in your final document)</w:t>
-      </w:r>
-      <w:r>
-        <w:rPr>
-          <w:color w:val="595959" w:themeColor="text1" w:themeTint="A6"/>
-        </w:rPr>
-        <w:t xml:space="preserve">: Here you should </w:t>
-      </w:r>
-      <w:r>
-        <w:rPr>
-          <w:color w:val="595959" w:themeColor="text1" w:themeTint="A6"/>
-        </w:rPr>
-        <w:t xml:space="preserve">include one figure (can have multiple panels) that accurately and succinctly </w:t>
-      </w:r>
-      <w:proofErr w:type="gramStart"/>
-      <w:r>
-        <w:rPr>
-          <w:color w:val="595959" w:themeColor="text1" w:themeTint="A6"/>
-        </w:rPr>
-        <w:t>summarizes</w:t>
-      </w:r>
-      <w:proofErr w:type="gramEnd"/>
-      <w:r>
-        <w:rPr>
-          <w:color w:val="595959" w:themeColor="text1" w:themeTint="A6"/>
-        </w:rPr>
-        <w:t xml:space="preserve"> your results, including a figure caption that sufficiently explains the figure</w:t>
-      </w:r>
-      <w:r>
-        <w:rPr>
-          <w:color w:val="595959" w:themeColor="text1" w:themeTint="A6"/>
-        </w:rPr>
-        <w:t>.</w:t>
-      </w:r>
-    </w:p>
-    <w:p>
-      <w:pPr>
-        <w:pStyle w:val="Heading1"/>
-      </w:pPr>
-      <w:r>
-        <w:t>Discussion</w:t>
-      </w:r>
-    </w:p>
-    <w:p>
-      <w:pPr>
-        <w:rPr>
-          <w:color w:val="595959" w:themeColor="text1" w:themeTint="A6"/>
-        </w:rPr>
-      </w:pPr>
-      <w:r>
-        <w:rPr>
-          <w:b/>
-          <w:bCs/>
-          <w:color w:val="595959" w:themeColor="text1" w:themeTint="A6"/>
-        </w:rPr>
-        <w:lastRenderedPageBreak/>
-        <w:t>Instructions (to delete in your final document)</w:t>
-      </w:r>
-      <w:r>
-        <w:rPr>
-          <w:color w:val="595959" w:themeColor="text1" w:themeTint="A6"/>
-        </w:rPr>
-        <w:t xml:space="preserve">: Here you should </w:t>
-      </w:r>
-      <w:r>
-        <w:rPr>
-          <w:color w:val="595959" w:themeColor="text1" w:themeTint="A6"/>
-        </w:rPr>
-        <w:t>discuss what you interpret from the results and how this relates to key literature, mainly the source paper (Walker et al.) in this case but with a few additional relevant citations.</w:t>
-      </w:r>
-    </w:p>
-    <w:p>
-      <w:pPr>
-        <w:pStyle w:val="Heading1"/>
-      </w:pPr>
-      <w:r>
-        <w:t>References</w:t>
-      </w:r>
-    </w:p>
-    <w:p>
-      <w:pPr>
-        <w:rPr>
-          <w:color w:val="595959" w:themeColor="text1" w:themeTint="A6"/>
-        </w:rPr>
-      </w:pPr>
-      <w:r>
-        <w:rPr>
-          <w:b/>
-          <w:bCs/>
-          <w:color w:val="595959" w:themeColor="text1" w:themeTint="A6"/>
-        </w:rPr>
-        <w:t>Instructions (to delete in your final document)</w:t>
-      </w:r>
-      <w:r>
-        <w:rPr>
-          <w:color w:val="595959" w:themeColor="text1" w:themeTint="A6"/>
-        </w:rPr>
-        <w:t xml:space="preserve">: </w:t>
-      </w:r>
-      <w:r>
-        <w:rPr>
-          <w:color w:val="595959" w:themeColor="text1" w:themeTint="A6"/>
-        </w:rPr>
-        <w:t xml:space="preserve">A short reference list </w:t>
+        <w:t xml:space="preserve">: A short reference list </w:t>
       </w:r>
       <w:r>
         <w:rPr>
@@ -1799,6 +1633,7 @@
   <w:style w:type="character" w:default="1" w:styleId="DefaultParagraphFont">
     <w:name w:val="Default Paragraph Font"/>
     <w:uiPriority w:val="1"/>
+    <w:semiHidden/>
     <w:unhideWhenUsed/>
   </w:style>
   <w:style w:type="table" w:default="1" w:styleId="TableNormal">
@@ -2223,26 +2058,6 @@
 </file>
 
 <file path=customXml/item1.xml><?xml version="1.0" encoding="utf-8"?>
-<p:properties xmlns:p="http://schemas.microsoft.com/office/2006/metadata/properties" xmlns:xsi="http://www.w3.org/2001/XMLSchema-instance" xmlns:pc="http://schemas.microsoft.com/office/infopath/2007/PartnerControls">
-  <documentManagement>
-    <TaxCatchAll xmlns="717003ee-d365-4e34-ad73-54a908d8ac52" xsi:nil="true"/>
-    <lcf76f155ced4ddcb4097134ff3c332f xmlns="9c5bf38a-4488-4be4-b211-4cdefd00800a">
-      <Terms xmlns="http://schemas.microsoft.com/office/infopath/2007/PartnerControls"/>
-    </lcf76f155ced4ddcb4097134ff3c332f>
-  </documentManagement>
-</p:properties>
-</file>
-
-<file path=customXml/item2.xml><?xml version="1.0" encoding="utf-8"?>
-<?mso-contentType ?>
-<FormTemplates xmlns="http://schemas.microsoft.com/sharepoint/v3/contenttype/forms">
-  <Display>DocumentLibraryForm</Display>
-  <Edit>DocumentLibraryForm</Edit>
-  <New>DocumentLibraryForm</New>
-</FormTemplates>
-</file>
-
-<file path=customXml/item3.xml><?xml version="1.0" encoding="utf-8"?>
 <ct:contentTypeSchema xmlns:ct="http://schemas.microsoft.com/office/2006/metadata/contentType" xmlns:ma="http://schemas.microsoft.com/office/2006/metadata/properties/metaAttributes" ct:_="" ma:_="" ma:contentTypeName="Document" ma:contentTypeID="0x010100E3AF08D74CA8994690084ED5789532D0" ma:contentTypeVersion="19" ma:contentTypeDescription="Create a new document." ma:contentTypeScope="" ma:versionID="af9e5c82618ff70fc8efece0c1bf1c29">
   <xsd:schema xmlns:xsd="http://www.w3.org/2001/XMLSchema" xmlns:xs="http://www.w3.org/2001/XMLSchema" xmlns:p="http://schemas.microsoft.com/office/2006/metadata/properties" xmlns:ns2="9c5bf38a-4488-4be4-b211-4cdefd00800a" xmlns:ns3="717003ee-d365-4e34-ad73-54a908d8ac52" targetNamespace="http://schemas.microsoft.com/office/2006/metadata/properties" ma:root="true" ma:fieldsID="4d2361f92a44aedf3736cc2fd9c95fda" ns2:_="" ns3:_="">
     <xsd:import namespace="9c5bf38a-4488-4be4-b211-4cdefd00800a"/>
@@ -2503,26 +2318,27 @@
 </ct:contentTypeSchema>
 </file>
 
-<file path=customXml/itemProps1.xml><?xml version="1.0" encoding="utf-8"?>
-<ds:datastoreItem xmlns:ds="http://schemas.openxmlformats.org/officeDocument/2006/customXml" ds:itemID="{263CF3C2-F020-4D0E-A271-BEEB6BC3E748}">
-  <ds:schemaRefs>
-    <ds:schemaRef ds:uri="http://schemas.microsoft.com/office/2006/metadata/properties"/>
-    <ds:schemaRef ds:uri="http://schemas.microsoft.com/office/infopath/2007/PartnerControls"/>
-    <ds:schemaRef ds:uri="717003ee-d365-4e34-ad73-54a908d8ac52"/>
-    <ds:schemaRef ds:uri="9c5bf38a-4488-4be4-b211-4cdefd00800a"/>
-  </ds:schemaRefs>
-</ds:datastoreItem>
+<file path=customXml/item2.xml><?xml version="1.0" encoding="utf-8"?>
+<?mso-contentType ?>
+<FormTemplates xmlns="http://schemas.microsoft.com/sharepoint/v3/contenttype/forms">
+  <Display>DocumentLibraryForm</Display>
+  <Edit>DocumentLibraryForm</Edit>
+  <New>DocumentLibraryForm</New>
+</FormTemplates>
 </file>
 
-<file path=customXml/itemProps2.xml><?xml version="1.0" encoding="utf-8"?>
-<ds:datastoreItem xmlns:ds="http://schemas.openxmlformats.org/officeDocument/2006/customXml" ds:itemID="{AD22452A-F55B-4DBA-B46B-2552040944B7}">
-  <ds:schemaRefs>
-    <ds:schemaRef ds:uri="http://schemas.microsoft.com/sharepoint/v3/contenttype/forms"/>
-  </ds:schemaRefs>
-</ds:datastoreItem>
+<file path=customXml/item3.xml><?xml version="1.0" encoding="utf-8"?>
+<p:properties xmlns:p="http://schemas.microsoft.com/office/2006/metadata/properties" xmlns:xsi="http://www.w3.org/2001/XMLSchema-instance" xmlns:pc="http://schemas.microsoft.com/office/infopath/2007/PartnerControls">
+  <documentManagement>
+    <TaxCatchAll xmlns="717003ee-d365-4e34-ad73-54a908d8ac52" xsi:nil="true"/>
+    <lcf76f155ced4ddcb4097134ff3c332f xmlns="9c5bf38a-4488-4be4-b211-4cdefd00800a">
+      <Terms xmlns="http://schemas.microsoft.com/office/infopath/2007/PartnerControls"/>
+    </lcf76f155ced4ddcb4097134ff3c332f>
+  </documentManagement>
+</p:properties>
 </file>
 
-<file path=customXml/itemProps3.xml><?xml version="1.0" encoding="utf-8"?>
+<file path=customXml/itemProps1.xml><?xml version="1.0" encoding="utf-8"?>
 <ds:datastoreItem xmlns:ds="http://schemas.openxmlformats.org/officeDocument/2006/customXml" ds:itemID="{6FFFB584-E076-4DA0-B149-5DE4325EDCAA}">
   <ds:schemaRefs>
     <ds:schemaRef ds:uri="http://schemas.microsoft.com/office/2006/metadata/contentType"/>
@@ -2539,4 +2355,23 @@
     <ds:schemaRef ds:uri="http://schemas.microsoft.com/internal/obd"/>
   </ds:schemaRefs>
 </ds:datastoreItem>
+</file>
+
+<file path=customXml/itemProps2.xml><?xml version="1.0" encoding="utf-8"?>
+<ds:datastoreItem xmlns:ds="http://schemas.openxmlformats.org/officeDocument/2006/customXml" ds:itemID="{AD22452A-F55B-4DBA-B46B-2552040944B7}">
+  <ds:schemaRefs>
+    <ds:schemaRef ds:uri="http://schemas.microsoft.com/sharepoint/v3/contenttype/forms"/>
+  </ds:schemaRefs>
+</ds:datastoreItem>
+</file>
+
+<file path=customXml/itemProps3.xml><?xml version="1.0" encoding="utf-8"?>
+<ds:datastoreItem xmlns:ds="http://schemas.openxmlformats.org/officeDocument/2006/customXml" ds:itemID="{263CF3C2-F020-4D0E-A271-BEEB6BC3E748}">
+  <ds:schemaRefs>
+    <ds:schemaRef ds:uri="http://schemas.microsoft.com/office/2006/metadata/properties"/>
+    <ds:schemaRef ds:uri="http://schemas.microsoft.com/office/infopath/2007/PartnerControls"/>
+    <ds:schemaRef ds:uri="717003ee-d365-4e34-ad73-54a908d8ac52"/>
+    <ds:schemaRef ds:uri="9c5bf38a-4488-4be4-b211-4cdefd00800a"/>
+  </ds:schemaRefs>
+</ds:datastoreItem>
 </file>
</xml_diff>

<commit_message>
feat: updated due date in DataStoryTemplate
</commit_message>
<xml_diff>
--- a/projects/DataStoryTemplate.docx
+++ b/projects/DataStoryTemplate.docx
@@ -328,7 +328,19 @@
         <w:rPr>
           <w:color w:val="595959" w:themeColor="text1" w:themeTint="A6"/>
         </w:rPr>
-        <w:t xml:space="preserve"> no later than 23:59 on 12.12.2025. We will use the version closest to that timestamp in case of missed deadlines.</w:t>
+        <w:t xml:space="preserve"> no later than 23:59 on </w:t>
+      </w:r>
+      <w:r>
+        <w:rPr>
+          <w:color w:val="595959" w:themeColor="text1" w:themeTint="A6"/>
+        </w:rPr>
+        <w:t>05</w:t>
+      </w:r>
+      <w:r>
+        <w:rPr>
+          <w:color w:val="595959" w:themeColor="text1" w:themeTint="A6"/>
+        </w:rPr>
+        <w:t>.12.2025. We will use the version closest to that timestamp in case of missed deadlines.</w:t>
       </w:r>
     </w:p>
     <w:p>
@@ -2058,6 +2070,26 @@
 </file>
 
 <file path=customXml/item1.xml><?xml version="1.0" encoding="utf-8"?>
+<p:properties xmlns:p="http://schemas.microsoft.com/office/2006/metadata/properties" xmlns:xsi="http://www.w3.org/2001/XMLSchema-instance" xmlns:pc="http://schemas.microsoft.com/office/infopath/2007/PartnerControls">
+  <documentManagement>
+    <TaxCatchAll xmlns="717003ee-d365-4e34-ad73-54a908d8ac52" xsi:nil="true"/>
+    <lcf76f155ced4ddcb4097134ff3c332f xmlns="9c5bf38a-4488-4be4-b211-4cdefd00800a">
+      <Terms xmlns="http://schemas.microsoft.com/office/infopath/2007/PartnerControls"/>
+    </lcf76f155ced4ddcb4097134ff3c332f>
+  </documentManagement>
+</p:properties>
+</file>
+
+<file path=customXml/item2.xml><?xml version="1.0" encoding="utf-8"?>
+<?mso-contentType ?>
+<FormTemplates xmlns="http://schemas.microsoft.com/sharepoint/v3/contenttype/forms">
+  <Display>DocumentLibraryForm</Display>
+  <Edit>DocumentLibraryForm</Edit>
+  <New>DocumentLibraryForm</New>
+</FormTemplates>
+</file>
+
+<file path=customXml/item3.xml><?xml version="1.0" encoding="utf-8"?>
 <ct:contentTypeSchema xmlns:ct="http://schemas.microsoft.com/office/2006/metadata/contentType" xmlns:ma="http://schemas.microsoft.com/office/2006/metadata/properties/metaAttributes" ct:_="" ma:_="" ma:contentTypeName="Document" ma:contentTypeID="0x010100E3AF08D74CA8994690084ED5789532D0" ma:contentTypeVersion="19" ma:contentTypeDescription="Create a new document." ma:contentTypeScope="" ma:versionID="af9e5c82618ff70fc8efece0c1bf1c29">
   <xsd:schema xmlns:xsd="http://www.w3.org/2001/XMLSchema" xmlns:xs="http://www.w3.org/2001/XMLSchema" xmlns:p="http://schemas.microsoft.com/office/2006/metadata/properties" xmlns:ns2="9c5bf38a-4488-4be4-b211-4cdefd00800a" xmlns:ns3="717003ee-d365-4e34-ad73-54a908d8ac52" targetNamespace="http://schemas.microsoft.com/office/2006/metadata/properties" ma:root="true" ma:fieldsID="4d2361f92a44aedf3736cc2fd9c95fda" ns2:_="" ns3:_="">
     <xsd:import namespace="9c5bf38a-4488-4be4-b211-4cdefd00800a"/>
@@ -2318,27 +2350,26 @@
 </ct:contentTypeSchema>
 </file>
 
-<file path=customXml/item2.xml><?xml version="1.0" encoding="utf-8"?>
-<?mso-contentType ?>
-<FormTemplates xmlns="http://schemas.microsoft.com/sharepoint/v3/contenttype/forms">
-  <Display>DocumentLibraryForm</Display>
-  <Edit>DocumentLibraryForm</Edit>
-  <New>DocumentLibraryForm</New>
-</FormTemplates>
+<file path=customXml/itemProps1.xml><?xml version="1.0" encoding="utf-8"?>
+<ds:datastoreItem xmlns:ds="http://schemas.openxmlformats.org/officeDocument/2006/customXml" ds:itemID="{263CF3C2-F020-4D0E-A271-BEEB6BC3E748}">
+  <ds:schemaRefs>
+    <ds:schemaRef ds:uri="http://schemas.microsoft.com/office/2006/metadata/properties"/>
+    <ds:schemaRef ds:uri="http://schemas.microsoft.com/office/infopath/2007/PartnerControls"/>
+    <ds:schemaRef ds:uri="717003ee-d365-4e34-ad73-54a908d8ac52"/>
+    <ds:schemaRef ds:uri="9c5bf38a-4488-4be4-b211-4cdefd00800a"/>
+  </ds:schemaRefs>
+</ds:datastoreItem>
 </file>
 
-<file path=customXml/item3.xml><?xml version="1.0" encoding="utf-8"?>
-<p:properties xmlns:p="http://schemas.microsoft.com/office/2006/metadata/properties" xmlns:xsi="http://www.w3.org/2001/XMLSchema-instance" xmlns:pc="http://schemas.microsoft.com/office/infopath/2007/PartnerControls">
-  <documentManagement>
-    <TaxCatchAll xmlns="717003ee-d365-4e34-ad73-54a908d8ac52" xsi:nil="true"/>
-    <lcf76f155ced4ddcb4097134ff3c332f xmlns="9c5bf38a-4488-4be4-b211-4cdefd00800a">
-      <Terms xmlns="http://schemas.microsoft.com/office/infopath/2007/PartnerControls"/>
-    </lcf76f155ced4ddcb4097134ff3c332f>
-  </documentManagement>
-</p:properties>
+<file path=customXml/itemProps2.xml><?xml version="1.0" encoding="utf-8"?>
+<ds:datastoreItem xmlns:ds="http://schemas.openxmlformats.org/officeDocument/2006/customXml" ds:itemID="{AD22452A-F55B-4DBA-B46B-2552040944B7}">
+  <ds:schemaRefs>
+    <ds:schemaRef ds:uri="http://schemas.microsoft.com/sharepoint/v3/contenttype/forms"/>
+  </ds:schemaRefs>
+</ds:datastoreItem>
 </file>
 
-<file path=customXml/itemProps1.xml><?xml version="1.0" encoding="utf-8"?>
+<file path=customXml/itemProps3.xml><?xml version="1.0" encoding="utf-8"?>
 <ds:datastoreItem xmlns:ds="http://schemas.openxmlformats.org/officeDocument/2006/customXml" ds:itemID="{6FFFB584-E076-4DA0-B149-5DE4325EDCAA}">
   <ds:schemaRefs>
     <ds:schemaRef ds:uri="http://schemas.microsoft.com/office/2006/metadata/contentType"/>
@@ -2355,23 +2386,4 @@
     <ds:schemaRef ds:uri="http://schemas.microsoft.com/internal/obd"/>
   </ds:schemaRefs>
 </ds:datastoreItem>
-</file>
-
-<file path=customXml/itemProps2.xml><?xml version="1.0" encoding="utf-8"?>
-<ds:datastoreItem xmlns:ds="http://schemas.openxmlformats.org/officeDocument/2006/customXml" ds:itemID="{AD22452A-F55B-4DBA-B46B-2552040944B7}">
-  <ds:schemaRefs>
-    <ds:schemaRef ds:uri="http://schemas.microsoft.com/sharepoint/v3/contenttype/forms"/>
-  </ds:schemaRefs>
-</ds:datastoreItem>
-</file>
-
-<file path=customXml/itemProps3.xml><?xml version="1.0" encoding="utf-8"?>
-<ds:datastoreItem xmlns:ds="http://schemas.openxmlformats.org/officeDocument/2006/customXml" ds:itemID="{263CF3C2-F020-4D0E-A271-BEEB6BC3E748}">
-  <ds:schemaRefs>
-    <ds:schemaRef ds:uri="http://schemas.microsoft.com/office/2006/metadata/properties"/>
-    <ds:schemaRef ds:uri="http://schemas.microsoft.com/office/infopath/2007/PartnerControls"/>
-    <ds:schemaRef ds:uri="717003ee-d365-4e34-ad73-54a908d8ac52"/>
-    <ds:schemaRef ds:uri="9c5bf38a-4488-4be4-b211-4cdefd00800a"/>
-  </ds:schemaRefs>
-</ds:datastoreItem>
 </file>
</xml_diff>

<commit_message>
feat: added clarifications and specified A4 format for data story
</commit_message>
<xml_diff>
--- a/projects/DataStoryTemplate.docx
+++ b/projects/DataStoryTemplate.docx
@@ -19,6 +19,9 @@
       </w:r>
       <w:r>
         <w:t>, 2025-11-28</w:t>
+      </w:r>
+      <w:r>
+        <w:t>, updated 2025-12-03 (clarifications added, A4 specified)</w:t>
       </w:r>
     </w:p>
     <w:p>
@@ -121,7 +124,21 @@
         <w:rPr>
           <w:color w:val="595959" w:themeColor="text1" w:themeTint="A6"/>
         </w:rPr>
-        <w:t xml:space="preserve"> you may use mtbs_tropical_annotations.tsv from the</w:t>
+        <w:t xml:space="preserve"> you may use </w:t>
+      </w:r>
+      <w:proofErr w:type="spellStart"/>
+      <w:r>
+        <w:rPr>
+          <w:color w:val="595959" w:themeColor="text1" w:themeTint="A6"/>
+        </w:rPr>
+        <w:t>mtbs_tropical_annotations.tsv</w:t>
+      </w:r>
+      <w:proofErr w:type="spellEnd"/>
+      <w:r>
+        <w:rPr>
+          <w:color w:val="595959" w:themeColor="text1" w:themeTint="A6"/>
+        </w:rPr>
+        <w:t xml:space="preserve"> from the</w:t>
       </w:r>
       <w:r>
         <w:rPr>
@@ -153,7 +170,21 @@
         <w:rPr>
           <w:color w:val="595959" w:themeColor="text1" w:themeTint="A6"/>
         </w:rPr>
-        <w:t>repository as input for a drug discovery pipeline similar to what is implemented in derive_chemistry.R from the</w:t>
+        <w:t xml:space="preserve">repository as input for a drug discovery pipeline similar to what is implemented in </w:t>
+      </w:r>
+      <w:proofErr w:type="spellStart"/>
+      <w:r>
+        <w:rPr>
+          <w:color w:val="595959" w:themeColor="text1" w:themeTint="A6"/>
+        </w:rPr>
+        <w:t>derive_chemistry.R</w:t>
+      </w:r>
+      <w:proofErr w:type="spellEnd"/>
+      <w:r>
+        <w:rPr>
+          <w:color w:val="595959" w:themeColor="text1" w:themeTint="A6"/>
+        </w:rPr>
+        <w:t xml:space="preserve"> from the</w:t>
       </w:r>
       <w:r>
         <w:rPr>
@@ -168,12 +199,14 @@
         <w:t xml:space="preserve"> </w:t>
       </w:r>
       <w:hyperlink r:id="rId10" w:history="1">
+        <w:proofErr w:type="spellStart"/>
         <w:r>
           <w:rPr>
             <w:rStyle w:val="Hyperlink"/>
           </w:rPr>
           <w:t>Zenodo</w:t>
         </w:r>
+        <w:proofErr w:type="spellEnd"/>
       </w:hyperlink>
       <w:r>
         <w:rPr>
@@ -226,7 +259,43 @@
           <w:bCs/>
           <w:color w:val="595959" w:themeColor="text1" w:themeTint="A6"/>
         </w:rPr>
-        <w:t>Fill in “ReadingScientificPapers” and “DocumentationDataManagementTemplate” for yourself according to the instructions given in class</w:t>
+        <w:t>Fill in “</w:t>
+      </w:r>
+      <w:proofErr w:type="spellStart"/>
+      <w:r>
+        <w:rPr>
+          <w:b/>
+          <w:bCs/>
+          <w:color w:val="595959" w:themeColor="text1" w:themeTint="A6"/>
+        </w:rPr>
+        <w:t>ReadingScientificPapers</w:t>
+      </w:r>
+      <w:proofErr w:type="spellEnd"/>
+      <w:r>
+        <w:rPr>
+          <w:b/>
+          <w:bCs/>
+          <w:color w:val="595959" w:themeColor="text1" w:themeTint="A6"/>
+        </w:rPr>
+        <w:t>” and “</w:t>
+      </w:r>
+      <w:proofErr w:type="spellStart"/>
+      <w:r>
+        <w:rPr>
+          <w:b/>
+          <w:bCs/>
+          <w:color w:val="595959" w:themeColor="text1" w:themeTint="A6"/>
+        </w:rPr>
+        <w:t>DocumentationDataManagementTemplate</w:t>
+      </w:r>
+      <w:proofErr w:type="spellEnd"/>
+      <w:r>
+        <w:rPr>
+          <w:b/>
+          <w:bCs/>
+          <w:color w:val="595959" w:themeColor="text1" w:themeTint="A6"/>
+        </w:rPr>
+        <w:t>” for yourself according to the instructions given in class</w:t>
       </w:r>
       <w:r>
         <w:rPr>
@@ -238,7 +307,21 @@
         <w:rPr>
           <w:color w:val="595959" w:themeColor="text1" w:themeTint="A6"/>
         </w:rPr>
-        <w:t xml:space="preserve"> We will give you feedback on your entries and we will only accept the assignment if you have made coherent entries in these documents. However, we will not consider the content of these entries towards the points for the assignment – only that you made them.</w:t>
+        <w:t xml:space="preserve"> We will give you feedback on your </w:t>
+      </w:r>
+      <w:proofErr w:type="gramStart"/>
+      <w:r>
+        <w:rPr>
+          <w:color w:val="595959" w:themeColor="text1" w:themeTint="A6"/>
+        </w:rPr>
+        <w:t>entries</w:t>
+      </w:r>
+      <w:proofErr w:type="gramEnd"/>
+      <w:r>
+        <w:rPr>
+          <w:color w:val="595959" w:themeColor="text1" w:themeTint="A6"/>
+        </w:rPr>
+        <w:t xml:space="preserve"> and we will only accept the assignment if you have made coherent entries in these documents. However, we will not consider the content of these entries towards the points for the assignment – only that you made them.</w:t>
       </w:r>
     </w:p>
     <w:p>
@@ -257,45 +340,11 @@
       </w:r>
       <w:r>
         <w:rPr>
-          <w:color w:val="595959" w:themeColor="text1" w:themeTint="A6"/>
-        </w:rPr>
-        <w:t xml:space="preserve">: </w:t>
-      </w:r>
-      <w:r>
-        <w:rPr>
-          <w:color w:val="595959" w:themeColor="text1" w:themeTint="A6"/>
-        </w:rPr>
-        <w:t xml:space="preserve">Use this template </w:t>
-      </w:r>
-      <w:r>
-        <w:rPr>
-          <w:color w:val="595959" w:themeColor="text1" w:themeTint="A6"/>
-        </w:rPr>
-        <w:t>after deleting</w:t>
-      </w:r>
-      <w:r>
-        <w:rPr>
-          <w:color w:val="595959" w:themeColor="text1" w:themeTint="A6"/>
-        </w:rPr>
-        <w:t xml:space="preserve"> the instructions and replacing the general title with your title, name with your name</w:t>
-      </w:r>
-      <w:r>
-        <w:rPr>
-          <w:color w:val="595959" w:themeColor="text1" w:themeTint="A6"/>
-        </w:rPr>
-        <w:t>, date with the date of finalization</w:t>
-      </w:r>
-      <w:r>
-        <w:rPr>
-          <w:color w:val="595959" w:themeColor="text1" w:themeTint="A6"/>
-        </w:rPr>
-        <w:t>. You may choose a different font but please keep the font size, spacing, line spacing, and margins the same.</w:t>
-      </w:r>
-      <w:r>
-        <w:rPr>
-          <w:color w:val="595959" w:themeColor="text1" w:themeTint="A6"/>
-        </w:rPr>
-        <w:t xml:space="preserve"> Code must run, must produce the output you claim it does, and should not contain elements that are superfluous (not helping to produce the output).</w:t>
+          <w:b/>
+          <w:bCs/>
+          <w:color w:val="595959" w:themeColor="text1" w:themeTint="A6"/>
+        </w:rPr>
+        <w:t xml:space="preserve"> and documentation</w:t>
       </w:r>
     </w:p>
     <w:p>
@@ -306,6 +355,140 @@
       </w:pPr>
       <w:r>
         <w:rPr>
+          <w:color w:val="595959" w:themeColor="text1" w:themeTint="A6"/>
+        </w:rPr>
+        <w:t>For Assignment point 1 (implement analysis)</w:t>
+      </w:r>
+    </w:p>
+    <w:p>
+      <w:pPr>
+        <w:pStyle w:val="ListParagraph"/>
+        <w:numPr>
+          <w:ilvl w:val="0"/>
+          <w:numId w:val="6"/>
+        </w:numPr>
+        <w:rPr>
+          <w:color w:val="595959" w:themeColor="text1" w:themeTint="A6"/>
+        </w:rPr>
+      </w:pPr>
+      <w:r>
+        <w:rPr>
+          <w:color w:val="595959" w:themeColor="text1" w:themeTint="A6"/>
+        </w:rPr>
+        <w:t xml:space="preserve">Use this template </w:t>
+      </w:r>
+      <w:r>
+        <w:rPr>
+          <w:color w:val="595959" w:themeColor="text1" w:themeTint="A6"/>
+        </w:rPr>
+        <w:t>after deleting</w:t>
+      </w:r>
+      <w:r>
+        <w:rPr>
+          <w:color w:val="595959" w:themeColor="text1" w:themeTint="A6"/>
+        </w:rPr>
+        <w:t xml:space="preserve"> the instructions and replacing the general title with your title, name with your name</w:t>
+      </w:r>
+      <w:r>
+        <w:rPr>
+          <w:color w:val="595959" w:themeColor="text1" w:themeTint="A6"/>
+        </w:rPr>
+        <w:t>, date with the date of finalization</w:t>
+      </w:r>
+      <w:r>
+        <w:rPr>
+          <w:color w:val="595959" w:themeColor="text1" w:themeTint="A6"/>
+        </w:rPr>
+        <w:t>. You may choose a different font but please keep the font size, spacing, line spacing, and margins the same.</w:t>
+      </w:r>
+      <w:r>
+        <w:rPr>
+          <w:color w:val="595959" w:themeColor="text1" w:themeTint="A6"/>
+        </w:rPr>
+        <w:t xml:space="preserve"> </w:t>
+      </w:r>
+      <w:r>
+        <w:rPr>
+          <w:color w:val="595959" w:themeColor="text1" w:themeTint="A6"/>
+        </w:rPr>
+        <w:t>Please use page size Ansi A4.</w:t>
+      </w:r>
+    </w:p>
+    <w:p>
+      <w:pPr>
+        <w:pStyle w:val="ListParagraph"/>
+        <w:numPr>
+          <w:ilvl w:val="0"/>
+          <w:numId w:val="6"/>
+        </w:numPr>
+        <w:rPr>
+          <w:color w:val="595959" w:themeColor="text1" w:themeTint="A6"/>
+        </w:rPr>
+      </w:pPr>
+      <w:r>
+        <w:rPr>
+          <w:color w:val="595959" w:themeColor="text1" w:themeTint="A6"/>
+        </w:rPr>
+        <w:t xml:space="preserve">Code </w:t>
+      </w:r>
+      <w:r>
+        <w:rPr>
+          <w:color w:val="595959" w:themeColor="text1" w:themeTint="A6"/>
+        </w:rPr>
+        <w:t xml:space="preserve">(provided in a separate file) </w:t>
+      </w:r>
+      <w:r>
+        <w:rPr>
+          <w:color w:val="595959" w:themeColor="text1" w:themeTint="A6"/>
+        </w:rPr>
+        <w:t>must run, must produce the output you claim it does, and should not contain elements that are superfluous (not helping to produce the output).</w:t>
+      </w:r>
+      <w:r>
+        <w:rPr>
+          <w:color w:val="595959" w:themeColor="text1" w:themeTint="A6"/>
+        </w:rPr>
+        <w:t xml:space="preserve"> </w:t>
+      </w:r>
+    </w:p>
+    <w:p>
+      <w:pPr>
+        <w:pStyle w:val="ListParagraph"/>
+        <w:numPr>
+          <w:ilvl w:val="0"/>
+          <w:numId w:val="6"/>
+        </w:numPr>
+        <w:rPr>
+          <w:color w:val="595959" w:themeColor="text1" w:themeTint="A6"/>
+        </w:rPr>
+      </w:pPr>
+      <w:r>
+        <w:rPr>
+          <w:color w:val="595959" w:themeColor="text1" w:themeTint="A6"/>
+        </w:rPr>
+        <w:t>Documentation must be complete (data source, analysis process, etc.) – this can be done within the one-page data story plus commented code file, or you may provide an additional “ReadMe” file if you think this is needed for complete documentation.</w:t>
+      </w:r>
+    </w:p>
+    <w:p>
+      <w:pPr>
+        <w:rPr>
+          <w:color w:val="595959" w:themeColor="text1" w:themeTint="A6"/>
+        </w:rPr>
+      </w:pPr>
+      <w:r>
+        <w:rPr>
+          <w:color w:val="595959" w:themeColor="text1" w:themeTint="A6"/>
+        </w:rPr>
+        <w:t>For Assignment point 2: no additional formatting or documentation requirements</w:t>
+      </w:r>
+    </w:p>
+    <w:p>
+      <w:pPr>
+        <w:rPr>
+          <w:color w:val="595959" w:themeColor="text1" w:themeTint="A6"/>
+        </w:rPr>
+      </w:pPr>
+      <w:r>
+        <w:rPr>
           <w:b/>
           <w:bCs/>
           <w:color w:val="595959" w:themeColor="text1" w:themeTint="A6"/>
@@ -510,14 +693,65 @@
     </w:p>
     <w:p>
       <w:pPr>
-        <w:pStyle w:val="Heading1"/>
-      </w:pPr>
-      <w:r>
-        <w:t>Introduction</w:t>
+        <w:rPr>
+          <w:b/>
+          <w:bCs/>
+          <w:color w:val="595959" w:themeColor="text1" w:themeTint="A6"/>
+        </w:rPr>
+      </w:pPr>
+      <w:r>
+        <w:rPr>
+          <w:b/>
+          <w:bCs/>
+          <w:color w:val="595959" w:themeColor="text1" w:themeTint="A6"/>
+        </w:rPr>
+        <w:t xml:space="preserve">The template starts below with “Introduction” </w:t>
+      </w:r>
+      <w:proofErr w:type="gramStart"/>
+      <w:r>
+        <w:rPr>
+          <w:b/>
+          <w:bCs/>
+          <w:color w:val="595959" w:themeColor="text1" w:themeTint="A6"/>
+        </w:rPr>
+        <w:t>and also</w:t>
+      </w:r>
+      <w:proofErr w:type="gramEnd"/>
+      <w:r>
+        <w:rPr>
+          <w:b/>
+          <w:bCs/>
+          <w:color w:val="595959" w:themeColor="text1" w:themeTint="A6"/>
+        </w:rPr>
+        <w:t xml:space="preserve"> include</w:t>
+      </w:r>
+      <w:r>
+        <w:rPr>
+          <w:b/>
+          <w:bCs/>
+          <w:color w:val="595959" w:themeColor="text1" w:themeTint="A6"/>
+        </w:rPr>
+        <w:t>s</w:t>
+      </w:r>
+      <w:r>
+        <w:rPr>
+          <w:b/>
+          <w:bCs/>
+          <w:color w:val="595959" w:themeColor="text1" w:themeTint="A6"/>
+        </w:rPr>
+        <w:t xml:space="preserve"> brief instructions in each section that you should delete in your final document.</w:t>
       </w:r>
     </w:p>
     <w:p>
       <w:pPr>
+        <w:pStyle w:val="Heading1"/>
+      </w:pPr>
+      <w:r>
+        <w:t>Introduction</w:t>
+      </w:r>
+    </w:p>
+    <w:p>
+      <w:pPr>
         <w:rPr>
           <w:color w:val="595959" w:themeColor="text1" w:themeTint="A6"/>
         </w:rPr>
@@ -534,7 +768,21 @@
         <w:rPr>
           <w:color w:val="595959" w:themeColor="text1" w:themeTint="A6"/>
         </w:rPr>
-        <w:t>: Here you should write a motivation for the analysis (why is this interesting for whom), a few sentences of background (where do the data come from and what are they used for), your research question and a sentence or two describing how you will answer it.</w:t>
+        <w:t xml:space="preserve">: Here you should write </w:t>
+      </w:r>
+      <w:proofErr w:type="gramStart"/>
+      <w:r>
+        <w:rPr>
+          <w:color w:val="595959" w:themeColor="text1" w:themeTint="A6"/>
+        </w:rPr>
+        <w:t>a motivation</w:t>
+      </w:r>
+      <w:proofErr w:type="gramEnd"/>
+      <w:r>
+        <w:rPr>
+          <w:color w:val="595959" w:themeColor="text1" w:themeTint="A6"/>
+        </w:rPr>
+        <w:t xml:space="preserve"> for the analysis (why is this interesting for whom), a few sentences of background (where do the data come from and what are they used for), your research question and a sentence or two describing how you will answer it.</w:t>
       </w:r>
     </w:p>
     <w:p>
@@ -569,7 +817,14 @@
         <w:rPr>
           <w:color w:val="595959" w:themeColor="text1" w:themeTint="A6"/>
         </w:rPr>
-        <w:t xml:space="preserve"> Refer the reader to the source data and code accompanying this data story for details. Make sure to also refer to the corresponding metadata and make sure your code is well and appropriately commented.</w:t>
+        <w:t xml:space="preserve"> Refer </w:t>
+      </w:r>
+      <w:r>
+        <w:rPr>
+          <w:color w:val="595959" w:themeColor="text1" w:themeTint="A6"/>
+        </w:rPr>
+        <w:lastRenderedPageBreak/>
+        <w:t>the reader to the source data and code accompanying this data story for details. Make sure to also refer to the corresponding metadata and make sure your code is well and appropriately commented.</w:t>
       </w:r>
     </w:p>
     <w:p>
@@ -598,7 +853,21 @@
         <w:rPr>
           <w:color w:val="595959" w:themeColor="text1" w:themeTint="A6"/>
         </w:rPr>
-        <w:t>: Here you should include one figure (can have multiple panels) that accurately and succinctly summarizes your results, including a figure caption that sufficiently explains the figure.</w:t>
+        <w:t xml:space="preserve">: Here you should include one figure (can have multiple panels) that accurately and succinctly </w:t>
+      </w:r>
+      <w:proofErr w:type="gramStart"/>
+      <w:r>
+        <w:rPr>
+          <w:color w:val="595959" w:themeColor="text1" w:themeTint="A6"/>
+        </w:rPr>
+        <w:t>summarizes</w:t>
+      </w:r>
+      <w:proofErr w:type="gramEnd"/>
+      <w:r>
+        <w:rPr>
+          <w:color w:val="595959" w:themeColor="text1" w:themeTint="A6"/>
+        </w:rPr>
+        <w:t xml:space="preserve"> your results, including a figure caption that sufficiently explains the figure.</w:t>
       </w:r>
     </w:p>
     <w:p>
@@ -621,7 +890,6 @@
           <w:bCs/>
           <w:color w:val="595959" w:themeColor="text1" w:themeTint="A6"/>
         </w:rPr>
-        <w:lastRenderedPageBreak/>
         <w:t>Instructions (to delete in your final document)</w:t>
       </w:r>
       <w:r>
@@ -673,8 +941,8 @@
       </w:r>
     </w:p>
     <w:sectPr>
-      <w:pgSz w:w="12240" w:h="15840"/>
-      <w:pgMar w:top="1417" w:right="1417" w:bottom="1134" w:left="1417" w:header="720" w:footer="720" w:gutter="0"/>
+      <w:pgSz w:w="11906" w:h="16838" w:code="9"/>
+      <w:pgMar w:top="1418" w:right="1418" w:bottom="1134" w:left="1418" w:header="720" w:footer="720" w:gutter="0"/>
       <w:cols w:space="720"/>
       <w:docGrid w:linePitch="360"/>
     </w:sectPr>
@@ -1199,6 +1467,119 @@
       <w:pPr>
         <w:ind w:left="6480" w:hanging="180"/>
       </w:pPr>
+    </w:lvl>
+  </w:abstractNum>
+  <w:abstractNum w:abstractNumId="5" w15:restartNumberingAfterBreak="0">
+    <w:nsid w:val="639B6F70"/>
+    <w:multiLevelType w:val="hybridMultilevel"/>
+    <w:tmpl w:val="E34A1C2E"/>
+    <w:lvl w:ilvl="0" w:tplc="20000001">
+      <w:start w:val="1"/>
+      <w:numFmt w:val="bullet"/>
+      <w:lvlText w:val=""/>
+      <w:lvlJc w:val="left"/>
+      <w:pPr>
+        <w:ind w:left="720" w:hanging="360"/>
+      </w:pPr>
+      <w:rPr>
+        <w:rFonts w:ascii="Symbol" w:hAnsi="Symbol" w:hint="default"/>
+      </w:rPr>
+    </w:lvl>
+    <w:lvl w:ilvl="1" w:tplc="20000003" w:tentative="1">
+      <w:start w:val="1"/>
+      <w:numFmt w:val="bullet"/>
+      <w:lvlText w:val="o"/>
+      <w:lvlJc w:val="left"/>
+      <w:pPr>
+        <w:ind w:left="1440" w:hanging="360"/>
+      </w:pPr>
+      <w:rPr>
+        <w:rFonts w:ascii="Courier New" w:hAnsi="Courier New" w:cs="Courier New" w:hint="default"/>
+      </w:rPr>
+    </w:lvl>
+    <w:lvl w:ilvl="2" w:tplc="20000005" w:tentative="1">
+      <w:start w:val="1"/>
+      <w:numFmt w:val="bullet"/>
+      <w:lvlText w:val=""/>
+      <w:lvlJc w:val="left"/>
+      <w:pPr>
+        <w:ind w:left="2160" w:hanging="360"/>
+      </w:pPr>
+      <w:rPr>
+        <w:rFonts w:ascii="Wingdings" w:hAnsi="Wingdings" w:hint="default"/>
+      </w:rPr>
+    </w:lvl>
+    <w:lvl w:ilvl="3" w:tplc="20000001" w:tentative="1">
+      <w:start w:val="1"/>
+      <w:numFmt w:val="bullet"/>
+      <w:lvlText w:val=""/>
+      <w:lvlJc w:val="left"/>
+      <w:pPr>
+        <w:ind w:left="2880" w:hanging="360"/>
+      </w:pPr>
+      <w:rPr>
+        <w:rFonts w:ascii="Symbol" w:hAnsi="Symbol" w:hint="default"/>
+      </w:rPr>
+    </w:lvl>
+    <w:lvl w:ilvl="4" w:tplc="20000003" w:tentative="1">
+      <w:start w:val="1"/>
+      <w:numFmt w:val="bullet"/>
+      <w:lvlText w:val="o"/>
+      <w:lvlJc w:val="left"/>
+      <w:pPr>
+        <w:ind w:left="3600" w:hanging="360"/>
+      </w:pPr>
+      <w:rPr>
+        <w:rFonts w:ascii="Courier New" w:hAnsi="Courier New" w:cs="Courier New" w:hint="default"/>
+      </w:rPr>
+    </w:lvl>
+    <w:lvl w:ilvl="5" w:tplc="20000005" w:tentative="1">
+      <w:start w:val="1"/>
+      <w:numFmt w:val="bullet"/>
+      <w:lvlText w:val=""/>
+      <w:lvlJc w:val="left"/>
+      <w:pPr>
+        <w:ind w:left="4320" w:hanging="360"/>
+      </w:pPr>
+      <w:rPr>
+        <w:rFonts w:ascii="Wingdings" w:hAnsi="Wingdings" w:hint="default"/>
+      </w:rPr>
+    </w:lvl>
+    <w:lvl w:ilvl="6" w:tplc="20000001" w:tentative="1">
+      <w:start w:val="1"/>
+      <w:numFmt w:val="bullet"/>
+      <w:lvlText w:val=""/>
+      <w:lvlJc w:val="left"/>
+      <w:pPr>
+        <w:ind w:left="5040" w:hanging="360"/>
+      </w:pPr>
+      <w:rPr>
+        <w:rFonts w:ascii="Symbol" w:hAnsi="Symbol" w:hint="default"/>
+      </w:rPr>
+    </w:lvl>
+    <w:lvl w:ilvl="7" w:tplc="20000003" w:tentative="1">
+      <w:start w:val="1"/>
+      <w:numFmt w:val="bullet"/>
+      <w:lvlText w:val="o"/>
+      <w:lvlJc w:val="left"/>
+      <w:pPr>
+        <w:ind w:left="5760" w:hanging="360"/>
+      </w:pPr>
+      <w:rPr>
+        <w:rFonts w:ascii="Courier New" w:hAnsi="Courier New" w:cs="Courier New" w:hint="default"/>
+      </w:rPr>
+    </w:lvl>
+    <w:lvl w:ilvl="8" w:tplc="20000005" w:tentative="1">
+      <w:start w:val="1"/>
+      <w:numFmt w:val="bullet"/>
+      <w:lvlText w:val=""/>
+      <w:lvlJc w:val="left"/>
+      <w:pPr>
+        <w:ind w:left="6480" w:hanging="360"/>
+      </w:pPr>
+      <w:rPr>
+        <w:rFonts w:ascii="Wingdings" w:hAnsi="Wingdings" w:hint="default"/>
+      </w:rPr>
     </w:lvl>
   </w:abstractNum>
   <w:num w:numId="1" w16cid:durableId="203949356">
@@ -1215,6 +1596,9 @@
   </w:num>
   <w:num w:numId="5" w16cid:durableId="1355184674">
     <w:abstractNumId w:val="3"/>
+  </w:num>
+  <w:num w:numId="6" w16cid:durableId="880362659">
+    <w:abstractNumId w:val="5"/>
   </w:num>
 </w:numbering>
 </file>
@@ -2070,26 +2454,6 @@
 </file>
 
 <file path=customXml/item1.xml><?xml version="1.0" encoding="utf-8"?>
-<p:properties xmlns:p="http://schemas.microsoft.com/office/2006/metadata/properties" xmlns:xsi="http://www.w3.org/2001/XMLSchema-instance" xmlns:pc="http://schemas.microsoft.com/office/infopath/2007/PartnerControls">
-  <documentManagement>
-    <TaxCatchAll xmlns="717003ee-d365-4e34-ad73-54a908d8ac52" xsi:nil="true"/>
-    <lcf76f155ced4ddcb4097134ff3c332f xmlns="9c5bf38a-4488-4be4-b211-4cdefd00800a">
-      <Terms xmlns="http://schemas.microsoft.com/office/infopath/2007/PartnerControls"/>
-    </lcf76f155ced4ddcb4097134ff3c332f>
-  </documentManagement>
-</p:properties>
-</file>
-
-<file path=customXml/item2.xml><?xml version="1.0" encoding="utf-8"?>
-<?mso-contentType ?>
-<FormTemplates xmlns="http://schemas.microsoft.com/sharepoint/v3/contenttype/forms">
-  <Display>DocumentLibraryForm</Display>
-  <Edit>DocumentLibraryForm</Edit>
-  <New>DocumentLibraryForm</New>
-</FormTemplates>
-</file>
-
-<file path=customXml/item3.xml><?xml version="1.0" encoding="utf-8"?>
 <ct:contentTypeSchema xmlns:ct="http://schemas.microsoft.com/office/2006/metadata/contentType" xmlns:ma="http://schemas.microsoft.com/office/2006/metadata/properties/metaAttributes" ct:_="" ma:_="" ma:contentTypeName="Document" ma:contentTypeID="0x010100E3AF08D74CA8994690084ED5789532D0" ma:contentTypeVersion="19" ma:contentTypeDescription="Create a new document." ma:contentTypeScope="" ma:versionID="af9e5c82618ff70fc8efece0c1bf1c29">
   <xsd:schema xmlns:xsd="http://www.w3.org/2001/XMLSchema" xmlns:xs="http://www.w3.org/2001/XMLSchema" xmlns:p="http://schemas.microsoft.com/office/2006/metadata/properties" xmlns:ns2="9c5bf38a-4488-4be4-b211-4cdefd00800a" xmlns:ns3="717003ee-d365-4e34-ad73-54a908d8ac52" targetNamespace="http://schemas.microsoft.com/office/2006/metadata/properties" ma:root="true" ma:fieldsID="4d2361f92a44aedf3736cc2fd9c95fda" ns2:_="" ns3:_="">
     <xsd:import namespace="9c5bf38a-4488-4be4-b211-4cdefd00800a"/>
@@ -2350,26 +2714,27 @@
 </ct:contentTypeSchema>
 </file>
 
-<file path=customXml/itemProps1.xml><?xml version="1.0" encoding="utf-8"?>
-<ds:datastoreItem xmlns:ds="http://schemas.openxmlformats.org/officeDocument/2006/customXml" ds:itemID="{263CF3C2-F020-4D0E-A271-BEEB6BC3E748}">
-  <ds:schemaRefs>
-    <ds:schemaRef ds:uri="http://schemas.microsoft.com/office/2006/metadata/properties"/>
-    <ds:schemaRef ds:uri="http://schemas.microsoft.com/office/infopath/2007/PartnerControls"/>
-    <ds:schemaRef ds:uri="717003ee-d365-4e34-ad73-54a908d8ac52"/>
-    <ds:schemaRef ds:uri="9c5bf38a-4488-4be4-b211-4cdefd00800a"/>
-  </ds:schemaRefs>
-</ds:datastoreItem>
+<file path=customXml/item2.xml><?xml version="1.0" encoding="utf-8"?>
+<?mso-contentType ?>
+<FormTemplates xmlns="http://schemas.microsoft.com/sharepoint/v3/contenttype/forms">
+  <Display>DocumentLibraryForm</Display>
+  <Edit>DocumentLibraryForm</Edit>
+  <New>DocumentLibraryForm</New>
+</FormTemplates>
 </file>
 
-<file path=customXml/itemProps2.xml><?xml version="1.0" encoding="utf-8"?>
-<ds:datastoreItem xmlns:ds="http://schemas.openxmlformats.org/officeDocument/2006/customXml" ds:itemID="{AD22452A-F55B-4DBA-B46B-2552040944B7}">
-  <ds:schemaRefs>
-    <ds:schemaRef ds:uri="http://schemas.microsoft.com/sharepoint/v3/contenttype/forms"/>
-  </ds:schemaRefs>
-</ds:datastoreItem>
+<file path=customXml/item3.xml><?xml version="1.0" encoding="utf-8"?>
+<p:properties xmlns:p="http://schemas.microsoft.com/office/2006/metadata/properties" xmlns:xsi="http://www.w3.org/2001/XMLSchema-instance" xmlns:pc="http://schemas.microsoft.com/office/infopath/2007/PartnerControls">
+  <documentManagement>
+    <TaxCatchAll xmlns="717003ee-d365-4e34-ad73-54a908d8ac52" xsi:nil="true"/>
+    <lcf76f155ced4ddcb4097134ff3c332f xmlns="9c5bf38a-4488-4be4-b211-4cdefd00800a">
+      <Terms xmlns="http://schemas.microsoft.com/office/infopath/2007/PartnerControls"/>
+    </lcf76f155ced4ddcb4097134ff3c332f>
+  </documentManagement>
+</p:properties>
 </file>
 
-<file path=customXml/itemProps3.xml><?xml version="1.0" encoding="utf-8"?>
+<file path=customXml/itemProps1.xml><?xml version="1.0" encoding="utf-8"?>
 <ds:datastoreItem xmlns:ds="http://schemas.openxmlformats.org/officeDocument/2006/customXml" ds:itemID="{6FFFB584-E076-4DA0-B149-5DE4325EDCAA}">
   <ds:schemaRefs>
     <ds:schemaRef ds:uri="http://schemas.microsoft.com/office/2006/metadata/contentType"/>
@@ -2386,4 +2751,23 @@
     <ds:schemaRef ds:uri="http://schemas.microsoft.com/internal/obd"/>
   </ds:schemaRefs>
 </ds:datastoreItem>
+</file>
+
+<file path=customXml/itemProps2.xml><?xml version="1.0" encoding="utf-8"?>
+<ds:datastoreItem xmlns:ds="http://schemas.openxmlformats.org/officeDocument/2006/customXml" ds:itemID="{AD22452A-F55B-4DBA-B46B-2552040944B7}">
+  <ds:schemaRefs>
+    <ds:schemaRef ds:uri="http://schemas.microsoft.com/sharepoint/v3/contenttype/forms"/>
+  </ds:schemaRefs>
+</ds:datastoreItem>
+</file>
+
+<file path=customXml/itemProps3.xml><?xml version="1.0" encoding="utf-8"?>
+<ds:datastoreItem xmlns:ds="http://schemas.openxmlformats.org/officeDocument/2006/customXml" ds:itemID="{263CF3C2-F020-4D0E-A271-BEEB6BC3E748}">
+  <ds:schemaRefs>
+    <ds:schemaRef ds:uri="http://schemas.microsoft.com/office/2006/metadata/properties"/>
+    <ds:schemaRef ds:uri="http://schemas.microsoft.com/office/infopath/2007/PartnerControls"/>
+    <ds:schemaRef ds:uri="717003ee-d365-4e34-ad73-54a908d8ac52"/>
+    <ds:schemaRef ds:uri="9c5bf38a-4488-4be4-b211-4cdefd00800a"/>
+  </ds:schemaRefs>
+</ds:datastoreItem>
 </file>
</xml_diff>